<commit_message>
Install Bare Equipment Template Complete
</commit_message>
<xml_diff>
--- a/HVAC/Insulate Bare Equipment/template 1.docx
+++ b/HVAC/Insulate Bare Equipment/template 1.docx
@@ -19,7 +19,13 @@
         <w:t xml:space="preserve"> 1:  Insulate </w:t>
       </w:r>
       <w:r>
-        <w:t>${TITLE}</w:t>
+        <w:t>${T</w:t>
+      </w:r>
+      <w:r>
+        <w:t>YPE</w:t>
+      </w:r>
+      <w:r>
+        <w:t>}</w:t>
       </w:r>
     </w:p>
     <w:p>
@@ -364,13 +370,13 @@
         <w:rPr>
           <w:color w:val="000000"/>
         </w:rPr>
-        <w:t xml:space="preserve"> ${TEMPS</w:t>
+        <w:t xml:space="preserve"> ${TEMP</w:t>
       </w:r>
       <w:r>
         <w:rPr>
           <w:color w:val="000000"/>
         </w:rPr>
-        <w:t>TR</w:t>
+        <w:t>S</w:t>
       </w:r>
       <w:r>
         <w:rPr>

</xml_diff>